<commit_message>
execution and writeback stages written
</commit_message>
<xml_diff>
--- a/my_single_cycle/MIPS Single cycle processor.docx
+++ b/my_single_cycle/MIPS Single cycle processor.docx
@@ -24,8 +24,25 @@
     </w:p>
     <w:p>
       <w:pPr>
+        <w:rPr>
+          <w:sz w:val="20"/>
+          <w:szCs w:val="20"/>
+        </w:rPr>
+      </w:pPr>
+      <w:r>
+        <w:rPr>
+          <w:sz w:val="20"/>
+          <w:szCs w:val="20"/>
+          <w:highlight w:val="red"/>
+        </w:rPr>
+        <w:t>Design correction: J instruction support – mux not included before PC register (look in the book 7.33)</w:t>
+      </w:r>
+    </w:p>
+    <w:p>
+      <w:pPr>
         <w:jc w:val="center"/>
       </w:pPr>
+      <w:bookmarkStart w:id="0" w:name="_GoBack"/>
       <w:r>
         <w:rPr>
           <w:noProof/>
@@ -66,6 +83,7 @@
           </wp:inline>
         </w:drawing>
       </w:r>
+      <w:bookmarkEnd w:id="0"/>
     </w:p>
     <w:p>
       <w:pPr>
@@ -259,7 +277,6 @@
           <w:sz w:val="24"/>
           <w:szCs w:val="24"/>
         </w:rPr>
-        <w:lastRenderedPageBreak/>
         <w:t>ALU Truth Table:</w:t>
       </w:r>
     </w:p>
@@ -329,16 +346,7 @@
           <w:sz w:val="24"/>
           <w:szCs w:val="24"/>
         </w:rPr>
-        <w:t>Main Decoder</w:t>
-      </w:r>
-      <w:r>
-        <w:rPr>
-          <w:b/>
-          <w:bCs/>
-          <w:sz w:val="24"/>
-          <w:szCs w:val="24"/>
-        </w:rPr>
-        <w:t xml:space="preserve"> Truth Table:</w:t>
+        <w:t>Main Decoder Truth Table:</w:t>
       </w:r>
     </w:p>
     <w:p>
@@ -390,8 +398,6 @@
           </wp:inline>
         </w:drawing>
       </w:r>
-      <w:bookmarkStart w:id="0" w:name="_GoBack"/>
-      <w:bookmarkEnd w:id="0"/>
     </w:p>
     <w:p/>
     <w:sectPr>

</xml_diff>